<commit_message>
To do: get calendar
</commit_message>
<xml_diff>
--- a/source_file.docx
+++ b/source_file.docx
@@ -1,6 +1,6 @@
 
 <file path=word/document.xml><?xml version="1.0" encoding="utf-8"?>
-<w:document xmlns:ve="http://schemas.openxmlformats.org/markup-compatibility/2006" xmlns:o="urn:schemas-microsoft-com:office:office" xmlns:r="http://schemas.openxmlformats.org/officeDocument/2006/relationships" xmlns:m="http://schemas.openxmlformats.org/officeDocument/2006/math" xmlns:v="urn:schemas-microsoft-com:vml" xmlns:wp="http://schemas.openxmlformats.org/drawingml/2006/wordprocessingDrawing" xmlns:w10="urn:schemas-microsoft-com:office:word" xmlns:w="http://schemas.openxmlformats.org/wordprocessingml/2006/main" xmlns:wne="http://schemas.microsoft.com/office/word/2006/wordml">
+<w:document xmlns:wpc="http://schemas.microsoft.com/office/word/2010/wordprocessingCanvas" xmlns:mc="http://schemas.openxmlformats.org/markup-compatibility/2006" xmlns:o="urn:schemas-microsoft-com:office:office" xmlns:r="http://schemas.openxmlformats.org/officeDocument/2006/relationships" xmlns:m="http://schemas.openxmlformats.org/officeDocument/2006/math" xmlns:v="urn:schemas-microsoft-com:vml" xmlns:wp14="http://schemas.microsoft.com/office/word/2010/wordprocessingDrawing" xmlns:wp="http://schemas.openxmlformats.org/drawingml/2006/wordprocessingDrawing" xmlns:w10="urn:schemas-microsoft-com:office:word" xmlns:w="http://schemas.openxmlformats.org/wordprocessingml/2006/main" xmlns:w14="http://schemas.microsoft.com/office/word/2010/wordml" xmlns:w15="http://schemas.microsoft.com/office/word/2012/wordml" xmlns:wpg="http://schemas.microsoft.com/office/word/2010/wordprocessingGroup" xmlns:wpi="http://schemas.microsoft.com/office/word/2010/wordprocessingInk" xmlns:wne="http://schemas.microsoft.com/office/word/2006/wordml" xmlns:wps="http://schemas.microsoft.com/office/word/2010/wordprocessingShape" mc:Ignorable="w14 w15 wp14">
   <w:body>
     <w:p>
       <w:pPr>
@@ -8,6 +8,12 @@
           <w:lang w:eastAsia="ru-RU"/>
         </w:rPr>
       </w:pPr>
+      <w:r>
+        <w:rPr>
+          <w:lang w:eastAsia="ru-RU"/>
+        </w:rPr>
+        <w:t>1э</w:t>
+      </w:r>
       <w:r>
         <w:rPr>
           <w:lang w:eastAsia="ru-RU"/>
@@ -57,7 +63,7 @@
       <w:tblPr>
         <w:tblStyle w:val="a4"/>
         <w:tblW w:w="0" w:type="auto"/>
-        <w:tblLook w:val="04A0"/>
+        <w:tblLook w:val="04A0" w:firstRow="1" w:lastRow="0" w:firstColumn="1" w:lastColumn="0" w:noHBand="0" w:noVBand="1"/>
       </w:tblPr>
       <w:tblGrid>
         <w:gridCol w:w="1384"/>
@@ -174,8 +180,6 @@
               </w:rPr>
               <w:t>Андреев Александр Георгиевич</w:t>
             </w:r>
-            <w:bookmarkStart w:id="0" w:name="_GoBack"/>
-            <w:bookmarkEnd w:id="0"/>
           </w:p>
         </w:tc>
         <w:tc>
@@ -287,27 +291,7 @@
                 <w:shd w:val="clear" w:color="auto" w:fill="FFFFFF"/>
                 <w:lang w:eastAsia="ru-RU"/>
               </w:rPr>
-              <w:t xml:space="preserve"> </w:t>
-            </w:r>
-            <w:proofErr w:type="spellStart"/>
-            <w:r>
-              <w:rPr>
-                <w:sz w:val="24"/>
-                <w:szCs w:val="24"/>
-                <w:shd w:val="clear" w:color="auto" w:fill="FFFFFF"/>
-                <w:lang w:eastAsia="ru-RU"/>
-              </w:rPr>
-              <w:t>Наиль</w:t>
-            </w:r>
-            <w:proofErr w:type="spellEnd"/>
-            <w:r>
-              <w:rPr>
-                <w:sz w:val="24"/>
-                <w:szCs w:val="24"/>
-                <w:shd w:val="clear" w:color="auto" w:fill="FFFFFF"/>
-                <w:lang w:eastAsia="ru-RU"/>
-              </w:rPr>
-              <w:t xml:space="preserve"> </w:t>
+              <w:t xml:space="preserve"> Наиль </w:t>
             </w:r>
             <w:proofErr w:type="spellStart"/>
             <w:r>
@@ -396,6 +380,7 @@
                 <w:lang w:eastAsia="ru-RU"/>
               </w:rPr>
             </w:pPr>
+            <w:proofErr w:type="spellStart"/>
             <w:r>
               <w:rPr>
                 <w:sz w:val="24"/>
@@ -405,6 +390,7 @@
               </w:rPr>
               <w:t>Ягафаров</w:t>
             </w:r>
+            <w:proofErr w:type="spellEnd"/>
             <w:r>
               <w:rPr>
                 <w:sz w:val="24"/>
@@ -414,6 +400,7 @@
               </w:rPr>
               <w:t xml:space="preserve"> </w:t>
             </w:r>
+            <w:proofErr w:type="spellStart"/>
             <w:r>
               <w:rPr>
                 <w:sz w:val="24"/>
@@ -423,6 +410,7 @@
               </w:rPr>
               <w:t>Фанур</w:t>
             </w:r>
+            <w:proofErr w:type="spellEnd"/>
             <w:r>
               <w:rPr>
                 <w:sz w:val="24"/>
@@ -440,25 +428,7 @@
                 <w:shd w:val="clear" w:color="auto" w:fill="FFFFFF"/>
                 <w:lang w:eastAsia="ru-RU"/>
               </w:rPr>
-              <w:t>Мух</w:t>
-            </w:r>
-            <w:r>
-              <w:rPr>
-                <w:sz w:val="24"/>
-                <w:szCs w:val="24"/>
-                <w:shd w:val="clear" w:color="auto" w:fill="FFFFFF"/>
-                <w:lang w:eastAsia="ru-RU"/>
-              </w:rPr>
-              <w:t>а</w:t>
-            </w:r>
-            <w:r>
-              <w:rPr>
-                <w:sz w:val="24"/>
-                <w:szCs w:val="24"/>
-                <w:shd w:val="clear" w:color="auto" w:fill="FFFFFF"/>
-                <w:lang w:eastAsia="ru-RU"/>
-              </w:rPr>
-              <w:t>рямович</w:t>
+              <w:t>Мухарямович</w:t>
             </w:r>
             <w:proofErr w:type="spellEnd"/>
           </w:p>
@@ -1150,7 +1120,27 @@
                 <w:shd w:val="clear" w:color="auto" w:fill="FFFFFF"/>
                 <w:lang w:eastAsia="ru-RU"/>
               </w:rPr>
-              <w:t>генеральный директор АО  «Объединённая двигателестроительная корпорация»</w:t>
+              <w:t xml:space="preserve">генеральный директор </w:t>
+            </w:r>
+            <w:proofErr w:type="gramStart"/>
+            <w:r>
+              <w:rPr>
+                <w:sz w:val="24"/>
+                <w:szCs w:val="24"/>
+                <w:shd w:val="clear" w:color="auto" w:fill="FFFFFF"/>
+                <w:lang w:eastAsia="ru-RU"/>
+              </w:rPr>
+              <w:t>АО  «</w:t>
+            </w:r>
+            <w:proofErr w:type="gramEnd"/>
+            <w:r>
+              <w:rPr>
+                <w:sz w:val="24"/>
+                <w:szCs w:val="24"/>
+                <w:shd w:val="clear" w:color="auto" w:fill="FFFFFF"/>
+                <w:lang w:eastAsia="ru-RU"/>
+              </w:rPr>
+              <w:t>Объединённая двигателестроительная корпорация»</w:t>
             </w:r>
           </w:p>
           <w:p>
@@ -3359,6 +3349,7 @@
               <w:t>Челябинскгоргаз</w:t>
             </w:r>
             <w:proofErr w:type="spellEnd"/>
+            <w:proofErr w:type="gramStart"/>
             <w:r>
               <w:rPr>
                 <w:sz w:val="24"/>
@@ -3374,7 +3365,16 @@
                 <w:lang w:eastAsia="ru-RU"/>
               </w:rPr>
               <w:br/>
-              <w:t>генеральный директор АО «Газпром газораспределение Челябинск»</w:t>
+              <w:t>генеральный</w:t>
+            </w:r>
+            <w:proofErr w:type="gramEnd"/>
+            <w:r>
+              <w:rPr>
+                <w:sz w:val="24"/>
+                <w:szCs w:val="24"/>
+                <w:lang w:eastAsia="ru-RU"/>
+              </w:rPr>
+              <w:t xml:space="preserve"> директор АО «Газпром газораспределение Челябинск»</w:t>
             </w:r>
           </w:p>
           <w:p>
@@ -3954,7 +3954,15 @@
                 <w:szCs w:val="24"/>
                 <w:lang w:eastAsia="ru-RU"/>
               </w:rPr>
-              <w:t>Еремин Александр  Николаевич</w:t>
+              <w:t xml:space="preserve">Еремин Александр </w:t>
+            </w:r>
+            <w:r>
+              <w:rPr>
+                <w:sz w:val="24"/>
+                <w:szCs w:val="24"/>
+                <w:lang w:eastAsia="ru-RU"/>
+              </w:rPr>
+              <w:t>Николаевич</w:t>
             </w:r>
           </w:p>
         </w:tc>
@@ -4083,27 +4091,7 @@
                 <w:szCs w:val="24"/>
                 <w:lang w:eastAsia="ru-RU"/>
               </w:rPr>
-              <w:t xml:space="preserve"> </w:t>
-            </w:r>
-            <w:proofErr w:type="spellStart"/>
-            <w:r>
-              <w:rPr>
-                <w:rFonts w:ascii="Times New Roman CYR" w:hAnsi="Times New Roman CYR" w:cs="Times New Roman CYR"/>
-                <w:sz w:val="24"/>
-                <w:szCs w:val="24"/>
-                <w:lang w:eastAsia="ru-RU"/>
-              </w:rPr>
-              <w:t>Северо-Запад</w:t>
-            </w:r>
-            <w:proofErr w:type="spellEnd"/>
-            <w:r>
-              <w:rPr>
-                <w:rFonts w:ascii="Times New Roman CYR" w:hAnsi="Times New Roman CYR" w:cs="Times New Roman CYR"/>
-                <w:sz w:val="24"/>
-                <w:szCs w:val="24"/>
-                <w:lang w:eastAsia="ru-RU"/>
-              </w:rPr>
-              <w:t>"</w:t>
+              <w:t xml:space="preserve"> Северо-Запад"</w:t>
             </w:r>
           </w:p>
         </w:tc>
@@ -4755,25 +4743,7 @@
                 <w:szCs w:val="24"/>
                 <w:lang w:eastAsia="ru-RU"/>
               </w:rPr>
-              <w:t xml:space="preserve"> </w:t>
-            </w:r>
-            <w:proofErr w:type="spellStart"/>
-            <w:r>
-              <w:rPr>
-                <w:sz w:val="24"/>
-                <w:szCs w:val="24"/>
-                <w:lang w:eastAsia="ru-RU"/>
-              </w:rPr>
-              <w:t>Гульнара</w:t>
-            </w:r>
-            <w:proofErr w:type="spellEnd"/>
-            <w:r>
-              <w:rPr>
-                <w:sz w:val="24"/>
-                <w:szCs w:val="24"/>
-                <w:lang w:eastAsia="ru-RU"/>
-              </w:rPr>
-              <w:t xml:space="preserve"> </w:t>
+              <w:t xml:space="preserve"> Гульнара </w:t>
             </w:r>
             <w:proofErr w:type="spellStart"/>
             <w:r>
@@ -5396,25 +5366,7 @@
                 <w:szCs w:val="24"/>
                 <w:lang w:eastAsia="ru-RU"/>
               </w:rPr>
-              <w:t xml:space="preserve">Якубова </w:t>
-            </w:r>
-            <w:proofErr w:type="spellStart"/>
-            <w:r>
-              <w:rPr>
-                <w:sz w:val="24"/>
-                <w:szCs w:val="24"/>
-                <w:lang w:eastAsia="ru-RU"/>
-              </w:rPr>
-              <w:t>Гульнара</w:t>
-            </w:r>
-            <w:proofErr w:type="spellEnd"/>
-            <w:r>
-              <w:rPr>
-                <w:sz w:val="24"/>
-                <w:szCs w:val="24"/>
-                <w:lang w:eastAsia="ru-RU"/>
-              </w:rPr>
-              <w:t xml:space="preserve"> </w:t>
+              <w:t xml:space="preserve">Якубова Гульнара </w:t>
             </w:r>
             <w:proofErr w:type="spellStart"/>
             <w:r>
@@ -5526,25 +5478,7 @@
                 <w:szCs w:val="24"/>
                 <w:lang w:eastAsia="ru-RU"/>
               </w:rPr>
-              <w:t xml:space="preserve">Степанова </w:t>
-            </w:r>
-            <w:proofErr w:type="spellStart"/>
-            <w:r>
-              <w:rPr>
-                <w:sz w:val="24"/>
-                <w:szCs w:val="24"/>
-                <w:lang w:eastAsia="ru-RU"/>
-              </w:rPr>
-              <w:t>Гульнара</w:t>
-            </w:r>
-            <w:proofErr w:type="spellEnd"/>
-            <w:r>
-              <w:rPr>
-                <w:sz w:val="24"/>
-                <w:szCs w:val="24"/>
-                <w:lang w:eastAsia="ru-RU"/>
-              </w:rPr>
-              <w:t xml:space="preserve"> </w:t>
+              <w:t xml:space="preserve">Степанова Гульнара </w:t>
             </w:r>
             <w:proofErr w:type="spellStart"/>
             <w:r>
@@ -5657,7 +5591,27 @@
                 <w:szCs w:val="24"/>
                 <w:lang w:eastAsia="ru-RU"/>
               </w:rPr>
-              <w:t>ИльнурИльдарович</w:t>
+              <w:t>Ильнур</w:t>
+            </w:r>
+            <w:proofErr w:type="spellEnd"/>
+            <w:r>
+              <w:rPr>
+                <w:sz w:val="24"/>
+                <w:szCs w:val="24"/>
+                <w:lang w:eastAsia="ru-RU"/>
+              </w:rPr>
+              <w:t xml:space="preserve"> </w:t>
+            </w:r>
+            <w:bookmarkStart w:id="0" w:name="_GoBack"/>
+            <w:bookmarkEnd w:id="0"/>
+            <w:proofErr w:type="spellStart"/>
+            <w:r>
+              <w:rPr>
+                <w:sz w:val="24"/>
+                <w:szCs w:val="24"/>
+                <w:lang w:eastAsia="ru-RU"/>
+              </w:rPr>
+              <w:t>Ильдарович</w:t>
             </w:r>
             <w:proofErr w:type="spellEnd"/>
           </w:p>
@@ -5966,23 +5920,7 @@
                 <w:sz w:val="24"/>
                 <w:szCs w:val="24"/>
               </w:rPr>
-              <w:t xml:space="preserve"> </w:t>
-            </w:r>
-            <w:proofErr w:type="spellStart"/>
-            <w:r>
-              <w:rPr>
-                <w:sz w:val="24"/>
-                <w:szCs w:val="24"/>
-              </w:rPr>
-              <w:t>Рустем</w:t>
-            </w:r>
-            <w:proofErr w:type="spellEnd"/>
-            <w:r>
-              <w:rPr>
-                <w:sz w:val="24"/>
-                <w:szCs w:val="24"/>
-              </w:rPr>
-              <w:t xml:space="preserve"> </w:t>
+              <w:t xml:space="preserve"> Рустем </w:t>
             </w:r>
             <w:proofErr w:type="spellStart"/>
             <w:r>
@@ -6256,23 +6194,13 @@
                 <w:szCs w:val="24"/>
               </w:rPr>
             </w:pPr>
-            <w:proofErr w:type="spellStart"/>
             <w:r>
               <w:rPr>
                 <w:color w:val="000000" w:themeColor="text1"/>
                 <w:sz w:val="24"/>
                 <w:szCs w:val="24"/>
               </w:rPr>
-              <w:t>Нургалиева</w:t>
-            </w:r>
-            <w:proofErr w:type="spellEnd"/>
-            <w:r>
-              <w:rPr>
-                <w:color w:val="000000" w:themeColor="text1"/>
-                <w:sz w:val="24"/>
-                <w:szCs w:val="24"/>
-              </w:rPr>
-              <w:t xml:space="preserve"> </w:t>
+              <w:t xml:space="preserve">Нургалиева </w:t>
             </w:r>
             <w:proofErr w:type="spellStart"/>
             <w:r>
@@ -6614,15 +6542,15 @@
                 <w:sz w:val="24"/>
                 <w:szCs w:val="24"/>
               </w:rPr>
-              <w:t>Дир-р</w:t>
-            </w:r>
-            <w:proofErr w:type="spellEnd"/>
-            <w:r>
-              <w:rPr>
-                <w:sz w:val="24"/>
-                <w:szCs w:val="24"/>
-              </w:rPr>
-              <w:t xml:space="preserve"> филиала в г. Салават</w:t>
+              <w:t>Дир</w:t>
+            </w:r>
+            <w:proofErr w:type="spellEnd"/>
+            <w:r>
+              <w:rPr>
+                <w:sz w:val="24"/>
+                <w:szCs w:val="24"/>
+              </w:rPr>
+              <w:t>-р филиала в г. Салават</w:t>
             </w:r>
           </w:p>
         </w:tc>
@@ -7031,7 +6959,7 @@
         <w:rPr>
           <w:sz w:val="24"/>
           <w:szCs w:val="24"/>
-          <w:lang w:val="en-US" w:eastAsia="ru-RU"/>
+          <w:lang w:eastAsia="ru-RU"/>
         </w:rPr>
       </w:pPr>
     </w:p>
@@ -7040,7 +6968,7 @@
         <w:rPr>
           <w:sz w:val="24"/>
           <w:szCs w:val="24"/>
-          <w:lang w:val="en-US" w:eastAsia="ru-RU"/>
+          <w:lang w:eastAsia="ru-RU"/>
         </w:rPr>
       </w:pPr>
     </w:p>
@@ -7049,7 +6977,7 @@
         <w:rPr>
           <w:sz w:val="24"/>
           <w:szCs w:val="24"/>
-          <w:lang w:val="en-US" w:eastAsia="ru-RU"/>
+          <w:lang w:eastAsia="ru-RU"/>
         </w:rPr>
       </w:pPr>
     </w:p>
@@ -7058,7 +6986,7 @@
         <w:rPr>
           <w:sz w:val="24"/>
           <w:szCs w:val="24"/>
-          <w:lang w:val="en-US" w:eastAsia="ru-RU"/>
+          <w:lang w:eastAsia="ru-RU"/>
         </w:rPr>
       </w:pPr>
     </w:p>
@@ -7067,7 +6995,7 @@
         <w:rPr>
           <w:sz w:val="24"/>
           <w:szCs w:val="24"/>
-          <w:lang w:val="en-US" w:eastAsia="ru-RU"/>
+          <w:lang w:eastAsia="ru-RU"/>
         </w:rPr>
       </w:pPr>
     </w:p>
@@ -7076,7 +7004,7 @@
         <w:rPr>
           <w:sz w:val="24"/>
           <w:szCs w:val="24"/>
-          <w:lang w:val="en-US" w:eastAsia="ru-RU"/>
+          <w:lang w:eastAsia="ru-RU"/>
         </w:rPr>
       </w:pPr>
     </w:p>
@@ -7085,7 +7013,7 @@
         <w:rPr>
           <w:sz w:val="24"/>
           <w:szCs w:val="24"/>
-          <w:lang w:val="en-US" w:eastAsia="ru-RU"/>
+          <w:lang w:eastAsia="ru-RU"/>
         </w:rPr>
       </w:pPr>
     </w:p>
@@ -7094,7 +7022,7 @@
         <w:rPr>
           <w:sz w:val="24"/>
           <w:szCs w:val="24"/>
-          <w:lang w:val="en-US" w:eastAsia="ru-RU"/>
+          <w:lang w:eastAsia="ru-RU"/>
         </w:rPr>
       </w:pPr>
     </w:p>
@@ -7103,7 +7031,7 @@
         <w:rPr>
           <w:sz w:val="24"/>
           <w:szCs w:val="24"/>
-          <w:lang w:val="en-US" w:eastAsia="ru-RU"/>
+          <w:lang w:eastAsia="ru-RU"/>
         </w:rPr>
       </w:pPr>
     </w:p>
@@ -7112,7 +7040,7 @@
         <w:rPr>
           <w:sz w:val="24"/>
           <w:szCs w:val="24"/>
-          <w:lang w:val="en-US" w:eastAsia="ru-RU"/>
+          <w:lang w:eastAsia="ru-RU"/>
         </w:rPr>
       </w:pPr>
     </w:p>
@@ -7121,7 +7049,7 @@
         <w:rPr>
           <w:sz w:val="24"/>
           <w:szCs w:val="24"/>
-          <w:lang w:val="en-US" w:eastAsia="ru-RU"/>
+          <w:lang w:eastAsia="ru-RU"/>
         </w:rPr>
       </w:pPr>
     </w:p>
@@ -7130,7 +7058,7 @@
         <w:rPr>
           <w:sz w:val="24"/>
           <w:szCs w:val="24"/>
-          <w:lang w:val="en-US" w:eastAsia="ru-RU"/>
+          <w:lang w:eastAsia="ru-RU"/>
         </w:rPr>
       </w:pPr>
     </w:p>
@@ -7139,7 +7067,7 @@
         <w:rPr>
           <w:sz w:val="24"/>
           <w:szCs w:val="24"/>
-          <w:lang w:val="en-US" w:eastAsia="ru-RU"/>
+          <w:lang w:eastAsia="ru-RU"/>
         </w:rPr>
       </w:pPr>
     </w:p>
@@ -7148,7 +7076,7 @@
         <w:rPr>
           <w:sz w:val="24"/>
           <w:szCs w:val="24"/>
-          <w:lang w:val="en-US" w:eastAsia="ru-RU"/>
+          <w:lang w:eastAsia="ru-RU"/>
         </w:rPr>
       </w:pPr>
     </w:p>
@@ -7158,7 +7086,7 @@
         <w:rPr>
           <w:sz w:val="24"/>
           <w:szCs w:val="24"/>
-          <w:lang w:val="en-US" w:eastAsia="ru-RU"/>
+          <w:lang w:eastAsia="ru-RU"/>
         </w:rPr>
       </w:pPr>
     </w:p>
@@ -7173,8 +7101,8 @@
 </file>
 
 <file path=word/numbering.xml><?xml version="1.0" encoding="utf-8"?>
-<w:numbering xmlns:ve="http://schemas.openxmlformats.org/markup-compatibility/2006" xmlns:o="urn:schemas-microsoft-com:office:office" xmlns:r="http://schemas.openxmlformats.org/officeDocument/2006/relationships" xmlns:m="http://schemas.openxmlformats.org/officeDocument/2006/math" xmlns:v="urn:schemas-microsoft-com:vml" xmlns:wp="http://schemas.openxmlformats.org/drawingml/2006/wordprocessingDrawing" xmlns:w10="urn:schemas-microsoft-com:office:word" xmlns:w="http://schemas.openxmlformats.org/wordprocessingml/2006/main" xmlns:wne="http://schemas.microsoft.com/office/word/2006/wordml">
-  <w:abstractNum w:abstractNumId="0">
+<w:numbering xmlns:wpc="http://schemas.microsoft.com/office/word/2010/wordprocessingCanvas" xmlns:mc="http://schemas.openxmlformats.org/markup-compatibility/2006" xmlns:o="urn:schemas-microsoft-com:office:office" xmlns:r="http://schemas.openxmlformats.org/officeDocument/2006/relationships" xmlns:m="http://schemas.openxmlformats.org/officeDocument/2006/math" xmlns:v="urn:schemas-microsoft-com:vml" xmlns:wp14="http://schemas.microsoft.com/office/word/2010/wordprocessingDrawing" xmlns:wp="http://schemas.openxmlformats.org/drawingml/2006/wordprocessingDrawing" xmlns:w10="urn:schemas-microsoft-com:office:word" xmlns:w="http://schemas.openxmlformats.org/wordprocessingml/2006/main" xmlns:w14="http://schemas.microsoft.com/office/word/2010/wordml" xmlns:w15="http://schemas.microsoft.com/office/word/2012/wordml" xmlns:wpg="http://schemas.microsoft.com/office/word/2010/wordprocessingGroup" xmlns:wpi="http://schemas.microsoft.com/office/word/2010/wordprocessingInk" xmlns:wne="http://schemas.microsoft.com/office/word/2006/wordml" xmlns:wps="http://schemas.microsoft.com/office/word/2010/wordprocessingShape" mc:Ignorable="w14 w15 wp14">
+  <w:abstractNum w:abstractNumId="0" w15:restartNumberingAfterBreak="0">
     <w:nsid w:val="FFFFFF89"/>
     <w:multiLevelType w:val="singleLevel"/>
     <w:tmpl w:val="B6F6ABB4"/>
@@ -7202,7 +7130,7 @@
 </file>
 
 <file path=word/styles.xml><?xml version="1.0" encoding="utf-8"?>
-<w:styles xmlns:r="http://schemas.openxmlformats.org/officeDocument/2006/relationships" xmlns:w="http://schemas.openxmlformats.org/wordprocessingml/2006/main">
+<w:styles xmlns:mc="http://schemas.openxmlformats.org/markup-compatibility/2006" xmlns:r="http://schemas.openxmlformats.org/officeDocument/2006/relationships" xmlns:w="http://schemas.openxmlformats.org/wordprocessingml/2006/main" xmlns:w14="http://schemas.microsoft.com/office/word/2010/wordml" xmlns:w15="http://schemas.microsoft.com/office/word/2012/wordml" mc:Ignorable="w14 w15">
   <w:docDefaults>
     <w:rPrDefault>
       <w:rPr>
@@ -7218,144 +7146,378 @@
       </w:pPr>
     </w:pPrDefault>
   </w:docDefaults>
-  <w:latentStyles w:defLockedState="0" w:defUIPriority="99" w:defSemiHidden="1" w:defUnhideWhenUsed="1" w:defQFormat="0" w:count="267">
-    <w:lsdException w:name="Normal" w:semiHidden="0" w:uiPriority="0" w:unhideWhenUsed="0" w:qFormat="1"/>
-    <w:lsdException w:name="heading 1" w:semiHidden="0" w:uiPriority="9" w:unhideWhenUsed="0" w:qFormat="1"/>
-    <w:lsdException w:name="heading 2" w:uiPriority="9" w:qFormat="1"/>
-    <w:lsdException w:name="heading 3" w:uiPriority="9" w:qFormat="1"/>
-    <w:lsdException w:name="heading 4" w:uiPriority="9" w:qFormat="1"/>
-    <w:lsdException w:name="heading 5" w:uiPriority="9" w:qFormat="1"/>
-    <w:lsdException w:name="heading 6" w:uiPriority="9" w:qFormat="1"/>
-    <w:lsdException w:name="heading 7" w:uiPriority="9" w:qFormat="1"/>
-    <w:lsdException w:name="heading 8" w:uiPriority="9" w:qFormat="1"/>
-    <w:lsdException w:name="heading 9" w:uiPriority="9" w:qFormat="1"/>
-    <w:lsdException w:name="toc 1" w:uiPriority="39"/>
-    <w:lsdException w:name="toc 2" w:uiPriority="39"/>
-    <w:lsdException w:name="toc 3" w:uiPriority="39"/>
-    <w:lsdException w:name="toc 4" w:uiPriority="39"/>
-    <w:lsdException w:name="toc 5" w:uiPriority="39"/>
-    <w:lsdException w:name="toc 6" w:uiPriority="39"/>
-    <w:lsdException w:name="toc 7" w:uiPriority="39"/>
-    <w:lsdException w:name="toc 8" w:uiPriority="39"/>
-    <w:lsdException w:name="toc 9" w:uiPriority="39"/>
-    <w:lsdException w:name="caption" w:uiPriority="35" w:qFormat="1"/>
-    <w:lsdException w:name="Title" w:semiHidden="0" w:uiPriority="10" w:unhideWhenUsed="0" w:qFormat="1"/>
-    <w:lsdException w:name="Default Paragraph Font" w:uiPriority="1"/>
-    <w:lsdException w:name="Subtitle" w:semiHidden="0" w:uiPriority="11" w:unhideWhenUsed="0" w:qFormat="1"/>
-    <w:lsdException w:name="Strong" w:semiHidden="0" w:uiPriority="22" w:unhideWhenUsed="0" w:qFormat="1"/>
-    <w:lsdException w:name="Emphasis" w:semiHidden="0" w:uiPriority="20" w:unhideWhenUsed="0" w:qFormat="1"/>
-    <w:lsdException w:name="Table Grid" w:semiHidden="0" w:uiPriority="59" w:unhideWhenUsed="0"/>
-    <w:lsdException w:name="Placeholder Text" w:unhideWhenUsed="0"/>
-    <w:lsdException w:name="No Spacing" w:semiHidden="0" w:uiPriority="1" w:unhideWhenUsed="0" w:qFormat="1"/>
-    <w:lsdException w:name="Light Shading" w:semiHidden="0" w:uiPriority="60" w:unhideWhenUsed="0"/>
-    <w:lsdException w:name="Light List" w:semiHidden="0" w:uiPriority="61" w:unhideWhenUsed="0"/>
-    <w:lsdException w:name="Light Grid" w:semiHidden="0" w:uiPriority="62" w:unhideWhenUsed="0"/>
-    <w:lsdException w:name="Medium Shading 1" w:semiHidden="0" w:uiPriority="63" w:unhideWhenUsed="0"/>
-    <w:lsdException w:name="Medium Shading 2" w:semiHidden="0" w:uiPriority="64" w:unhideWhenUsed="0"/>
-    <w:lsdException w:name="Medium List 1" w:semiHidden="0" w:uiPriority="65" w:unhideWhenUsed="0"/>
-    <w:lsdException w:name="Medium List 2" w:semiHidden="0" w:uiPriority="66" w:unhideWhenUsed="0"/>
-    <w:lsdException w:name="Medium Grid 1" w:semiHidden="0" w:uiPriority="67" w:unhideWhenUsed="0"/>
-    <w:lsdException w:name="Medium Grid 2" w:semiHidden="0" w:uiPriority="68" w:unhideWhenUsed="0"/>
-    <w:lsdException w:name="Medium Grid 3" w:semiHidden="0" w:uiPriority="69" w:unhideWhenUsed="0"/>
-    <w:lsdException w:name="Dark List" w:semiHidden="0" w:uiPriority="70" w:unhideWhenUsed="0"/>
-    <w:lsdException w:name="Colorful Shading" w:semiHidden="0" w:uiPriority="71" w:unhideWhenUsed="0"/>
-    <w:lsdException w:name="Colorful List" w:semiHidden="0" w:uiPriority="72" w:unhideWhenUsed="0"/>
-    <w:lsdException w:name="Colorful Grid" w:semiHidden="0" w:uiPriority="73" w:unhideWhenUsed="0"/>
-    <w:lsdException w:name="Light Shading Accent 1" w:semiHidden="0" w:uiPriority="60" w:unhideWhenUsed="0"/>
-    <w:lsdException w:name="Light List Accent 1" w:semiHidden="0" w:uiPriority="61" w:unhideWhenUsed="0"/>
-    <w:lsdException w:name="Light Grid Accent 1" w:semiHidden="0" w:uiPriority="62" w:unhideWhenUsed="0"/>
-    <w:lsdException w:name="Medium Shading 1 Accent 1" w:semiHidden="0" w:uiPriority="63" w:unhideWhenUsed="0"/>
-    <w:lsdException w:name="Medium Shading 2 Accent 1" w:semiHidden="0" w:uiPriority="64" w:unhideWhenUsed="0"/>
-    <w:lsdException w:name="Medium List 1 Accent 1" w:semiHidden="0" w:uiPriority="65" w:unhideWhenUsed="0"/>
-    <w:lsdException w:name="Revision" w:unhideWhenUsed="0"/>
-    <w:lsdException w:name="List Paragraph" w:semiHidden="0" w:uiPriority="34" w:unhideWhenUsed="0" w:qFormat="1"/>
-    <w:lsdException w:name="Quote" w:semiHidden="0" w:uiPriority="29" w:unhideWhenUsed="0" w:qFormat="1"/>
-    <w:lsdException w:name="Intense Quote" w:semiHidden="0" w:uiPriority="30" w:unhideWhenUsed="0" w:qFormat="1"/>
-    <w:lsdException w:name="Medium List 2 Accent 1" w:semiHidden="0" w:uiPriority="66" w:unhideWhenUsed="0"/>
-    <w:lsdException w:name="Medium Grid 1 Accent 1" w:semiHidden="0" w:uiPriority="67" w:unhideWhenUsed="0"/>
-    <w:lsdException w:name="Medium Grid 2 Accent 1" w:semiHidden="0" w:uiPriority="68" w:unhideWhenUsed="0"/>
-    <w:lsdException w:name="Medium Grid 3 Accent 1" w:semiHidden="0" w:uiPriority="69" w:unhideWhenUsed="0"/>
-    <w:lsdException w:name="Dark List Accent 1" w:semiHidden="0" w:uiPriority="70" w:unhideWhenUsed="0"/>
-    <w:lsdException w:name="Colorful Shading Accent 1" w:semiHidden="0" w:uiPriority="71" w:unhideWhenUsed="0"/>
-    <w:lsdException w:name="Colorful List Accent 1" w:semiHidden="0" w:uiPriority="72" w:unhideWhenUsed="0"/>
-    <w:lsdException w:name="Colorful Grid Accent 1" w:semiHidden="0" w:uiPriority="73" w:unhideWhenUsed="0"/>
-    <w:lsdException w:name="Light Shading Accent 2" w:semiHidden="0" w:uiPriority="60" w:unhideWhenUsed="0"/>
-    <w:lsdException w:name="Light List Accent 2" w:semiHidden="0" w:uiPriority="61" w:unhideWhenUsed="0"/>
-    <w:lsdException w:name="Light Grid Accent 2" w:semiHidden="0" w:uiPriority="62" w:unhideWhenUsed="0"/>
-    <w:lsdException w:name="Medium Shading 1 Accent 2" w:semiHidden="0" w:uiPriority="63" w:unhideWhenUsed="0"/>
-    <w:lsdException w:name="Medium Shading 2 Accent 2" w:semiHidden="0" w:uiPriority="64" w:unhideWhenUsed="0"/>
-    <w:lsdException w:name="Medium List 1 Accent 2" w:semiHidden="0" w:uiPriority="65" w:unhideWhenUsed="0"/>
-    <w:lsdException w:name="Medium List 2 Accent 2" w:semiHidden="0" w:uiPriority="66" w:unhideWhenUsed="0"/>
-    <w:lsdException w:name="Medium Grid 1 Accent 2" w:semiHidden="0" w:uiPriority="67" w:unhideWhenUsed="0"/>
-    <w:lsdException w:name="Medium Grid 2 Accent 2" w:semiHidden="0" w:uiPriority="68" w:unhideWhenUsed="0"/>
-    <w:lsdException w:name="Medium Grid 3 Accent 2" w:semiHidden="0" w:uiPriority="69" w:unhideWhenUsed="0"/>
-    <w:lsdException w:name="Dark List Accent 2" w:semiHidden="0" w:uiPriority="70" w:unhideWhenUsed="0"/>
-    <w:lsdException w:name="Colorful Shading Accent 2" w:semiHidden="0" w:uiPriority="71" w:unhideWhenUsed="0"/>
-    <w:lsdException w:name="Colorful List Accent 2" w:semiHidden="0" w:uiPriority="72" w:unhideWhenUsed="0"/>
-    <w:lsdException w:name="Colorful Grid Accent 2" w:semiHidden="0" w:uiPriority="73" w:unhideWhenUsed="0"/>
-    <w:lsdException w:name="Light Shading Accent 3" w:semiHidden="0" w:uiPriority="60" w:unhideWhenUsed="0"/>
-    <w:lsdException w:name="Light List Accent 3" w:semiHidden="0" w:uiPriority="61" w:unhideWhenUsed="0"/>
-    <w:lsdException w:name="Light Grid Accent 3" w:semiHidden="0" w:uiPriority="62" w:unhideWhenUsed="0"/>
-    <w:lsdException w:name="Medium Shading 1 Accent 3" w:semiHidden="0" w:uiPriority="63" w:unhideWhenUsed="0"/>
-    <w:lsdException w:name="Medium Shading 2 Accent 3" w:semiHidden="0" w:uiPriority="64" w:unhideWhenUsed="0"/>
-    <w:lsdException w:name="Medium List 1 Accent 3" w:semiHidden="0" w:uiPriority="65" w:unhideWhenUsed="0"/>
-    <w:lsdException w:name="Medium List 2 Accent 3" w:semiHidden="0" w:uiPriority="66" w:unhideWhenUsed="0"/>
-    <w:lsdException w:name="Medium Grid 1 Accent 3" w:semiHidden="0" w:uiPriority="67" w:unhideWhenUsed="0"/>
-    <w:lsdException w:name="Medium Grid 2 Accent 3" w:semiHidden="0" w:uiPriority="68" w:unhideWhenUsed="0"/>
-    <w:lsdException w:name="Medium Grid 3 Accent 3" w:semiHidden="0" w:uiPriority="69" w:unhideWhenUsed="0"/>
-    <w:lsdException w:name="Dark List Accent 3" w:semiHidden="0" w:uiPriority="70" w:unhideWhenUsed="0"/>
-    <w:lsdException w:name="Colorful Shading Accent 3" w:semiHidden="0" w:uiPriority="71" w:unhideWhenUsed="0"/>
-    <w:lsdException w:name="Colorful List Accent 3" w:semiHidden="0" w:uiPriority="72" w:unhideWhenUsed="0"/>
-    <w:lsdException w:name="Colorful Grid Accent 3" w:semiHidden="0" w:uiPriority="73" w:unhideWhenUsed="0"/>
-    <w:lsdException w:name="Light Shading Accent 4" w:semiHidden="0" w:uiPriority="60" w:unhideWhenUsed="0"/>
-    <w:lsdException w:name="Light List Accent 4" w:semiHidden="0" w:uiPriority="61" w:unhideWhenUsed="0"/>
-    <w:lsdException w:name="Light Grid Accent 4" w:semiHidden="0" w:uiPriority="62" w:unhideWhenUsed="0"/>
-    <w:lsdException w:name="Medium Shading 1 Accent 4" w:semiHidden="0" w:uiPriority="63" w:unhideWhenUsed="0"/>
-    <w:lsdException w:name="Medium Shading 2 Accent 4" w:semiHidden="0" w:uiPriority="64" w:unhideWhenUsed="0"/>
-    <w:lsdException w:name="Medium List 1 Accent 4" w:semiHidden="0" w:uiPriority="65" w:unhideWhenUsed="0"/>
-    <w:lsdException w:name="Medium List 2 Accent 4" w:semiHidden="0" w:uiPriority="66" w:unhideWhenUsed="0"/>
-    <w:lsdException w:name="Medium Grid 1 Accent 4" w:semiHidden="0" w:uiPriority="67" w:unhideWhenUsed="0"/>
-    <w:lsdException w:name="Medium Grid 2 Accent 4" w:semiHidden="0" w:uiPriority="68" w:unhideWhenUsed="0"/>
-    <w:lsdException w:name="Medium Grid 3 Accent 4" w:semiHidden="0" w:uiPriority="69" w:unhideWhenUsed="0"/>
-    <w:lsdException w:name="Dark List Accent 4" w:semiHidden="0" w:uiPriority="70" w:unhideWhenUsed="0"/>
-    <w:lsdException w:name="Colorful Shading Accent 4" w:semiHidden="0" w:uiPriority="71" w:unhideWhenUsed="0"/>
-    <w:lsdException w:name="Colorful List Accent 4" w:semiHidden="0" w:uiPriority="72" w:unhideWhenUsed="0"/>
-    <w:lsdException w:name="Colorful Grid Accent 4" w:semiHidden="0" w:uiPriority="73" w:unhideWhenUsed="0"/>
-    <w:lsdException w:name="Light Shading Accent 5" w:semiHidden="0" w:uiPriority="60" w:unhideWhenUsed="0"/>
-    <w:lsdException w:name="Light List Accent 5" w:semiHidden="0" w:uiPriority="61" w:unhideWhenUsed="0"/>
-    <w:lsdException w:name="Light Grid Accent 5" w:semiHidden="0" w:uiPriority="62" w:unhideWhenUsed="0"/>
-    <w:lsdException w:name="Medium Shading 1 Accent 5" w:semiHidden="0" w:uiPriority="63" w:unhideWhenUsed="0"/>
-    <w:lsdException w:name="Medium Shading 2 Accent 5" w:semiHidden="0" w:uiPriority="64" w:unhideWhenUsed="0"/>
-    <w:lsdException w:name="Medium List 1 Accent 5" w:semiHidden="0" w:uiPriority="65" w:unhideWhenUsed="0"/>
-    <w:lsdException w:name="Medium List 2 Accent 5" w:semiHidden="0" w:uiPriority="66" w:unhideWhenUsed="0"/>
-    <w:lsdException w:name="Medium Grid 1 Accent 5" w:semiHidden="0" w:uiPriority="67" w:unhideWhenUsed="0"/>
-    <w:lsdException w:name="Medium Grid 2 Accent 5" w:semiHidden="0" w:uiPriority="68" w:unhideWhenUsed="0"/>
-    <w:lsdException w:name="Medium Grid 3 Accent 5" w:semiHidden="0" w:uiPriority="69" w:unhideWhenUsed="0"/>
-    <w:lsdException w:name="Dark List Accent 5" w:semiHidden="0" w:uiPriority="70" w:unhideWhenUsed="0"/>
-    <w:lsdException w:name="Colorful Shading Accent 5" w:semiHidden="0" w:uiPriority="71" w:unhideWhenUsed="0"/>
-    <w:lsdException w:name="Colorful List Accent 5" w:semiHidden="0" w:uiPriority="72" w:unhideWhenUsed="0"/>
-    <w:lsdException w:name="Colorful Grid Accent 5" w:semiHidden="0" w:uiPriority="73" w:unhideWhenUsed="0"/>
-    <w:lsdException w:name="Light Shading Accent 6" w:semiHidden="0" w:uiPriority="60" w:unhideWhenUsed="0"/>
-    <w:lsdException w:name="Light List Accent 6" w:semiHidden="0" w:uiPriority="61" w:unhideWhenUsed="0"/>
-    <w:lsdException w:name="Light Grid Accent 6" w:semiHidden="0" w:uiPriority="62" w:unhideWhenUsed="0"/>
-    <w:lsdException w:name="Medium Shading 1 Accent 6" w:semiHidden="0" w:uiPriority="63" w:unhideWhenUsed="0"/>
-    <w:lsdException w:name="Medium Shading 2 Accent 6" w:semiHidden="0" w:uiPriority="64" w:unhideWhenUsed="0"/>
-    <w:lsdException w:name="Medium List 1 Accent 6" w:semiHidden="0" w:uiPriority="65" w:unhideWhenUsed="0"/>
-    <w:lsdException w:name="Medium List 2 Accent 6" w:semiHidden="0" w:uiPriority="66" w:unhideWhenUsed="0"/>
-    <w:lsdException w:name="Medium Grid 1 Accent 6" w:semiHidden="0" w:uiPriority="67" w:unhideWhenUsed="0"/>
-    <w:lsdException w:name="Medium Grid 2 Accent 6" w:semiHidden="0" w:uiPriority="68" w:unhideWhenUsed="0"/>
-    <w:lsdException w:name="Medium Grid 3 Accent 6" w:semiHidden="0" w:uiPriority="69" w:unhideWhenUsed="0"/>
-    <w:lsdException w:name="Dark List Accent 6" w:semiHidden="0" w:uiPriority="70" w:unhideWhenUsed="0"/>
-    <w:lsdException w:name="Colorful Shading Accent 6" w:semiHidden="0" w:uiPriority="71" w:unhideWhenUsed="0"/>
-    <w:lsdException w:name="Colorful List Accent 6" w:semiHidden="0" w:uiPriority="72" w:unhideWhenUsed="0"/>
-    <w:lsdException w:name="Colorful Grid Accent 6" w:semiHidden="0" w:uiPriority="73" w:unhideWhenUsed="0"/>
-    <w:lsdException w:name="Subtle Emphasis" w:semiHidden="0" w:uiPriority="19" w:unhideWhenUsed="0" w:qFormat="1"/>
-    <w:lsdException w:name="Intense Emphasis" w:semiHidden="0" w:uiPriority="21" w:unhideWhenUsed="0" w:qFormat="1"/>
-    <w:lsdException w:name="Subtle Reference" w:semiHidden="0" w:uiPriority="31" w:unhideWhenUsed="0" w:qFormat="1"/>
-    <w:lsdException w:name="Intense Reference" w:semiHidden="0" w:uiPriority="32" w:unhideWhenUsed="0" w:qFormat="1"/>
-    <w:lsdException w:name="Book Title" w:semiHidden="0" w:uiPriority="33" w:unhideWhenUsed="0" w:qFormat="1"/>
-    <w:lsdException w:name="Bibliography" w:uiPriority="37"/>
-    <w:lsdException w:name="TOC Heading" w:uiPriority="39" w:qFormat="1"/>
+  <w:latentStyles w:defLockedState="0" w:defUIPriority="99" w:defSemiHidden="0" w:defUnhideWhenUsed="0" w:defQFormat="0" w:count="371">
+    <w:lsdException w:name="Normal" w:uiPriority="0" w:qFormat="1"/>
+    <w:lsdException w:name="heading 1" w:uiPriority="9" w:qFormat="1"/>
+    <w:lsdException w:name="heading 2" w:semiHidden="1" w:uiPriority="9" w:unhideWhenUsed="1" w:qFormat="1"/>
+    <w:lsdException w:name="heading 3" w:semiHidden="1" w:uiPriority="9" w:unhideWhenUsed="1" w:qFormat="1"/>
+    <w:lsdException w:name="heading 4" w:semiHidden="1" w:uiPriority="9" w:unhideWhenUsed="1" w:qFormat="1"/>
+    <w:lsdException w:name="heading 5" w:semiHidden="1" w:uiPriority="9" w:unhideWhenUsed="1" w:qFormat="1"/>
+    <w:lsdException w:name="heading 6" w:semiHidden="1" w:uiPriority="9" w:unhideWhenUsed="1" w:qFormat="1"/>
+    <w:lsdException w:name="heading 7" w:semiHidden="1" w:uiPriority="9" w:unhideWhenUsed="1" w:qFormat="1"/>
+    <w:lsdException w:name="heading 8" w:semiHidden="1" w:uiPriority="9" w:unhideWhenUsed="1" w:qFormat="1"/>
+    <w:lsdException w:name="heading 9" w:semiHidden="1" w:uiPriority="9" w:unhideWhenUsed="1" w:qFormat="1"/>
+    <w:lsdException w:name="index 1" w:semiHidden="1" w:unhideWhenUsed="1"/>
+    <w:lsdException w:name="index 2" w:semiHidden="1" w:unhideWhenUsed="1"/>
+    <w:lsdException w:name="index 3" w:semiHidden="1" w:unhideWhenUsed="1"/>
+    <w:lsdException w:name="index 4" w:semiHidden="1" w:unhideWhenUsed="1"/>
+    <w:lsdException w:name="index 5" w:semiHidden="1" w:unhideWhenUsed="1"/>
+    <w:lsdException w:name="index 6" w:semiHidden="1" w:unhideWhenUsed="1"/>
+    <w:lsdException w:name="index 7" w:semiHidden="1" w:unhideWhenUsed="1"/>
+    <w:lsdException w:name="index 8" w:semiHidden="1" w:unhideWhenUsed="1"/>
+    <w:lsdException w:name="index 9" w:semiHidden="1" w:unhideWhenUsed="1"/>
+    <w:lsdException w:name="toc 1" w:semiHidden="1" w:uiPriority="39" w:unhideWhenUsed="1"/>
+    <w:lsdException w:name="toc 2" w:semiHidden="1" w:uiPriority="39" w:unhideWhenUsed="1"/>
+    <w:lsdException w:name="toc 3" w:semiHidden="1" w:uiPriority="39" w:unhideWhenUsed="1"/>
+    <w:lsdException w:name="toc 4" w:semiHidden="1" w:uiPriority="39" w:unhideWhenUsed="1"/>
+    <w:lsdException w:name="toc 5" w:semiHidden="1" w:uiPriority="39" w:unhideWhenUsed="1"/>
+    <w:lsdException w:name="toc 6" w:semiHidden="1" w:uiPriority="39" w:unhideWhenUsed="1"/>
+    <w:lsdException w:name="toc 7" w:semiHidden="1" w:uiPriority="39" w:unhideWhenUsed="1"/>
+    <w:lsdException w:name="toc 8" w:semiHidden="1" w:uiPriority="39" w:unhideWhenUsed="1"/>
+    <w:lsdException w:name="toc 9" w:semiHidden="1" w:uiPriority="39" w:unhideWhenUsed="1"/>
+    <w:lsdException w:name="Normal Indent" w:semiHidden="1" w:unhideWhenUsed="1"/>
+    <w:lsdException w:name="footnote text" w:semiHidden="1" w:unhideWhenUsed="1"/>
+    <w:lsdException w:name="annotation text" w:semiHidden="1" w:unhideWhenUsed="1"/>
+    <w:lsdException w:name="header" w:semiHidden="1" w:unhideWhenUsed="1"/>
+    <w:lsdException w:name="footer" w:semiHidden="1" w:unhideWhenUsed="1"/>
+    <w:lsdException w:name="index heading" w:semiHidden="1" w:unhideWhenUsed="1"/>
+    <w:lsdException w:name="caption" w:semiHidden="1" w:uiPriority="35" w:unhideWhenUsed="1" w:qFormat="1"/>
+    <w:lsdException w:name="table of figures" w:semiHidden="1" w:unhideWhenUsed="1"/>
+    <w:lsdException w:name="envelope address" w:semiHidden="1" w:unhideWhenUsed="1"/>
+    <w:lsdException w:name="envelope return" w:semiHidden="1" w:unhideWhenUsed="1"/>
+    <w:lsdException w:name="footnote reference" w:semiHidden="1" w:unhideWhenUsed="1"/>
+    <w:lsdException w:name="annotation reference" w:semiHidden="1" w:unhideWhenUsed="1"/>
+    <w:lsdException w:name="line number" w:semiHidden="1" w:unhideWhenUsed="1"/>
+    <w:lsdException w:name="page number" w:semiHidden="1" w:unhideWhenUsed="1"/>
+    <w:lsdException w:name="endnote reference" w:semiHidden="1" w:unhideWhenUsed="1"/>
+    <w:lsdException w:name="endnote text" w:semiHidden="1" w:unhideWhenUsed="1"/>
+    <w:lsdException w:name="table of authorities" w:semiHidden="1" w:unhideWhenUsed="1"/>
+    <w:lsdException w:name="macro" w:semiHidden="1" w:unhideWhenUsed="1"/>
+    <w:lsdException w:name="toa heading" w:semiHidden="1" w:unhideWhenUsed="1"/>
+    <w:lsdException w:name="List" w:semiHidden="1" w:unhideWhenUsed="1"/>
+    <w:lsdException w:name="List Bullet" w:semiHidden="1" w:unhideWhenUsed="1"/>
+    <w:lsdException w:name="List Number" w:semiHidden="1" w:unhideWhenUsed="1"/>
+    <w:lsdException w:name="List 2" w:semiHidden="1" w:unhideWhenUsed="1"/>
+    <w:lsdException w:name="List 3" w:semiHidden="1" w:unhideWhenUsed="1"/>
+    <w:lsdException w:name="List 4" w:semiHidden="1" w:unhideWhenUsed="1"/>
+    <w:lsdException w:name="List 5" w:semiHidden="1" w:unhideWhenUsed="1"/>
+    <w:lsdException w:name="List Bullet 2" w:semiHidden="1" w:unhideWhenUsed="1"/>
+    <w:lsdException w:name="List Bullet 3" w:semiHidden="1" w:unhideWhenUsed="1"/>
+    <w:lsdException w:name="List Bullet 4" w:semiHidden="1" w:unhideWhenUsed="1"/>
+    <w:lsdException w:name="List Bullet 5" w:semiHidden="1" w:unhideWhenUsed="1"/>
+    <w:lsdException w:name="List Number 2" w:semiHidden="1" w:unhideWhenUsed="1"/>
+    <w:lsdException w:name="List Number 3" w:semiHidden="1" w:unhideWhenUsed="1"/>
+    <w:lsdException w:name="List Number 4" w:semiHidden="1" w:unhideWhenUsed="1"/>
+    <w:lsdException w:name="List Number 5" w:semiHidden="1" w:unhideWhenUsed="1"/>
+    <w:lsdException w:name="Title" w:uiPriority="10" w:qFormat="1"/>
+    <w:lsdException w:name="Closing" w:semiHidden="1" w:unhideWhenUsed="1"/>
+    <w:lsdException w:name="Signature" w:semiHidden="1" w:unhideWhenUsed="1"/>
+    <w:lsdException w:name="Default Paragraph Font" w:semiHidden="1" w:uiPriority="1" w:unhideWhenUsed="1"/>
+    <w:lsdException w:name="Body Text" w:semiHidden="1" w:unhideWhenUsed="1"/>
+    <w:lsdException w:name="Body Text Indent" w:semiHidden="1" w:unhideWhenUsed="1"/>
+    <w:lsdException w:name="List Continue" w:semiHidden="1" w:unhideWhenUsed="1"/>
+    <w:lsdException w:name="List Continue 2" w:semiHidden="1" w:unhideWhenUsed="1"/>
+    <w:lsdException w:name="List Continue 3" w:semiHidden="1" w:unhideWhenUsed="1"/>
+    <w:lsdException w:name="List Continue 4" w:semiHidden="1" w:unhideWhenUsed="1"/>
+    <w:lsdException w:name="List Continue 5" w:semiHidden="1" w:unhideWhenUsed="1"/>
+    <w:lsdException w:name="Message Header" w:semiHidden="1" w:unhideWhenUsed="1"/>
+    <w:lsdException w:name="Subtitle" w:uiPriority="11" w:qFormat="1"/>
+    <w:lsdException w:name="Salutation" w:semiHidden="1" w:unhideWhenUsed="1"/>
+    <w:lsdException w:name="Date" w:semiHidden="1" w:unhideWhenUsed="1"/>
+    <w:lsdException w:name="Body Text First Indent" w:semiHidden="1" w:unhideWhenUsed="1"/>
+    <w:lsdException w:name="Body Text First Indent 2" w:semiHidden="1" w:unhideWhenUsed="1"/>
+    <w:lsdException w:name="Note Heading" w:semiHidden="1" w:unhideWhenUsed="1"/>
+    <w:lsdException w:name="Body Text 2" w:semiHidden="1" w:unhideWhenUsed="1"/>
+    <w:lsdException w:name="Body Text 3" w:semiHidden="1" w:unhideWhenUsed="1"/>
+    <w:lsdException w:name="Body Text Indent 2" w:semiHidden="1" w:unhideWhenUsed="1"/>
+    <w:lsdException w:name="Body Text Indent 3" w:semiHidden="1" w:unhideWhenUsed="1"/>
+    <w:lsdException w:name="Block Text" w:semiHidden="1" w:unhideWhenUsed="1"/>
+    <w:lsdException w:name="Hyperlink" w:semiHidden="1" w:unhideWhenUsed="1"/>
+    <w:lsdException w:name="FollowedHyperlink" w:semiHidden="1" w:unhideWhenUsed="1"/>
+    <w:lsdException w:name="Strong" w:uiPriority="22" w:qFormat="1"/>
+    <w:lsdException w:name="Emphasis" w:uiPriority="20" w:qFormat="1"/>
+    <w:lsdException w:name="Document Map" w:semiHidden="1" w:unhideWhenUsed="1"/>
+    <w:lsdException w:name="Plain Text" w:semiHidden="1" w:unhideWhenUsed="1"/>
+    <w:lsdException w:name="E-mail Signature" w:semiHidden="1" w:unhideWhenUsed="1"/>
+    <w:lsdException w:name="HTML Top of Form" w:semiHidden="1" w:unhideWhenUsed="1"/>
+    <w:lsdException w:name="HTML Bottom of Form" w:semiHidden="1" w:unhideWhenUsed="1"/>
+    <w:lsdException w:name="Normal (Web)" w:semiHidden="1" w:unhideWhenUsed="1"/>
+    <w:lsdException w:name="HTML Acronym" w:semiHidden="1" w:unhideWhenUsed="1"/>
+    <w:lsdException w:name="HTML Address" w:semiHidden="1" w:unhideWhenUsed="1"/>
+    <w:lsdException w:name="HTML Cite" w:semiHidden="1" w:unhideWhenUsed="1"/>
+    <w:lsdException w:name="HTML Code" w:semiHidden="1" w:unhideWhenUsed="1"/>
+    <w:lsdException w:name="HTML Definition" w:semiHidden="1" w:unhideWhenUsed="1"/>
+    <w:lsdException w:name="HTML Keyboard" w:semiHidden="1" w:unhideWhenUsed="1"/>
+    <w:lsdException w:name="HTML Preformatted" w:semiHidden="1" w:unhideWhenUsed="1"/>
+    <w:lsdException w:name="HTML Sample" w:semiHidden="1" w:unhideWhenUsed="1"/>
+    <w:lsdException w:name="HTML Typewriter" w:semiHidden="1" w:unhideWhenUsed="1"/>
+    <w:lsdException w:name="HTML Variable" w:semiHidden="1" w:unhideWhenUsed="1"/>
+    <w:lsdException w:name="Normal Table" w:semiHidden="1" w:unhideWhenUsed="1"/>
+    <w:lsdException w:name="annotation subject" w:semiHidden="1" w:unhideWhenUsed="1"/>
+    <w:lsdException w:name="No List" w:semiHidden="1" w:unhideWhenUsed="1"/>
+    <w:lsdException w:name="Outline List 1" w:semiHidden="1" w:unhideWhenUsed="1"/>
+    <w:lsdException w:name="Outline List 2" w:semiHidden="1" w:unhideWhenUsed="1"/>
+    <w:lsdException w:name="Outline List 3" w:semiHidden="1" w:unhideWhenUsed="1"/>
+    <w:lsdException w:name="Table Simple 1" w:semiHidden="1" w:unhideWhenUsed="1"/>
+    <w:lsdException w:name="Table Simple 2" w:semiHidden="1" w:unhideWhenUsed="1"/>
+    <w:lsdException w:name="Table Simple 3" w:semiHidden="1" w:unhideWhenUsed="1"/>
+    <w:lsdException w:name="Table Classic 1" w:semiHidden="1" w:unhideWhenUsed="1"/>
+    <w:lsdException w:name="Table Classic 2" w:semiHidden="1" w:unhideWhenUsed="1"/>
+    <w:lsdException w:name="Table Classic 3" w:semiHidden="1" w:unhideWhenUsed="1"/>
+    <w:lsdException w:name="Table Classic 4" w:semiHidden="1" w:unhideWhenUsed="1"/>
+    <w:lsdException w:name="Table Colorful 1" w:semiHidden="1" w:unhideWhenUsed="1"/>
+    <w:lsdException w:name="Table Colorful 2" w:semiHidden="1" w:unhideWhenUsed="1"/>
+    <w:lsdException w:name="Table Colorful 3" w:semiHidden="1" w:unhideWhenUsed="1"/>
+    <w:lsdException w:name="Table Columns 1" w:semiHidden="1" w:unhideWhenUsed="1"/>
+    <w:lsdException w:name="Table Columns 2" w:semiHidden="1" w:unhideWhenUsed="1"/>
+    <w:lsdException w:name="Table Columns 3" w:semiHidden="1" w:unhideWhenUsed="1"/>
+    <w:lsdException w:name="Table Columns 4" w:semiHidden="1" w:unhideWhenUsed="1"/>
+    <w:lsdException w:name="Table Columns 5" w:semiHidden="1" w:unhideWhenUsed="1"/>
+    <w:lsdException w:name="Table Grid 1" w:semiHidden="1" w:unhideWhenUsed="1"/>
+    <w:lsdException w:name="Table Grid 2" w:semiHidden="1" w:unhideWhenUsed="1"/>
+    <w:lsdException w:name="Table Grid 3" w:semiHidden="1" w:unhideWhenUsed="1"/>
+    <w:lsdException w:name="Table Grid 4" w:semiHidden="1" w:unhideWhenUsed="1"/>
+    <w:lsdException w:name="Table Grid 5" w:semiHidden="1" w:unhideWhenUsed="1"/>
+    <w:lsdException w:name="Table Grid 6" w:semiHidden="1" w:unhideWhenUsed="1"/>
+    <w:lsdException w:name="Table Grid 7" w:semiHidden="1" w:unhideWhenUsed="1"/>
+    <w:lsdException w:name="Table Grid 8" w:semiHidden="1" w:unhideWhenUsed="1"/>
+    <w:lsdException w:name="Table List 1" w:semiHidden="1" w:unhideWhenUsed="1"/>
+    <w:lsdException w:name="Table List 2" w:semiHidden="1" w:unhideWhenUsed="1"/>
+    <w:lsdException w:name="Table List 3" w:semiHidden="1" w:unhideWhenUsed="1"/>
+    <w:lsdException w:name="Table List 4" w:semiHidden="1" w:unhideWhenUsed="1"/>
+    <w:lsdException w:name="Table List 5" w:semiHidden="1" w:unhideWhenUsed="1"/>
+    <w:lsdException w:name="Table List 6" w:semiHidden="1" w:unhideWhenUsed="1"/>
+    <w:lsdException w:name="Table List 7" w:semiHidden="1" w:unhideWhenUsed="1"/>
+    <w:lsdException w:name="Table List 8" w:semiHidden="1" w:unhideWhenUsed="1"/>
+    <w:lsdException w:name="Table 3D effects 1" w:semiHidden="1" w:unhideWhenUsed="1"/>
+    <w:lsdException w:name="Table 3D effects 2" w:semiHidden="1" w:unhideWhenUsed="1"/>
+    <w:lsdException w:name="Table 3D effects 3" w:semiHidden="1" w:unhideWhenUsed="1"/>
+    <w:lsdException w:name="Table Contemporary" w:semiHidden="1" w:unhideWhenUsed="1"/>
+    <w:lsdException w:name="Table Elegant" w:semiHidden="1" w:unhideWhenUsed="1"/>
+    <w:lsdException w:name="Table Professional" w:semiHidden="1" w:unhideWhenUsed="1"/>
+    <w:lsdException w:name="Table Subtle 1" w:semiHidden="1" w:unhideWhenUsed="1"/>
+    <w:lsdException w:name="Table Subtle 2" w:semiHidden="1" w:unhideWhenUsed="1"/>
+    <w:lsdException w:name="Table Web 1" w:semiHidden="1" w:unhideWhenUsed="1"/>
+    <w:lsdException w:name="Table Web 2" w:semiHidden="1" w:unhideWhenUsed="1"/>
+    <w:lsdException w:name="Table Web 3" w:semiHidden="1" w:unhideWhenUsed="1"/>
+    <w:lsdException w:name="Balloon Text" w:semiHidden="1" w:unhideWhenUsed="1"/>
+    <w:lsdException w:name="Table Grid" w:uiPriority="59"/>
+    <w:lsdException w:name="Table Theme" w:semiHidden="1" w:unhideWhenUsed="1"/>
+    <w:lsdException w:name="Placeholder Text" w:semiHidden="1"/>
+    <w:lsdException w:name="No Spacing" w:uiPriority="1" w:qFormat="1"/>
+    <w:lsdException w:name="Light Shading" w:uiPriority="60"/>
+    <w:lsdException w:name="Light List" w:uiPriority="61"/>
+    <w:lsdException w:name="Light Grid" w:uiPriority="62"/>
+    <w:lsdException w:name="Medium Shading 1" w:uiPriority="63"/>
+    <w:lsdException w:name="Medium Shading 2" w:uiPriority="64"/>
+    <w:lsdException w:name="Medium List 1" w:uiPriority="65"/>
+    <w:lsdException w:name="Medium List 2" w:uiPriority="66"/>
+    <w:lsdException w:name="Medium Grid 1" w:uiPriority="67"/>
+    <w:lsdException w:name="Medium Grid 2" w:uiPriority="68"/>
+    <w:lsdException w:name="Medium Grid 3" w:uiPriority="69"/>
+    <w:lsdException w:name="Dark List" w:uiPriority="70"/>
+    <w:lsdException w:name="Colorful Shading" w:uiPriority="71"/>
+    <w:lsdException w:name="Colorful List" w:uiPriority="72"/>
+    <w:lsdException w:name="Colorful Grid" w:uiPriority="73"/>
+    <w:lsdException w:name="Light Shading Accent 1" w:uiPriority="60"/>
+    <w:lsdException w:name="Light List Accent 1" w:uiPriority="61"/>
+    <w:lsdException w:name="Light Grid Accent 1" w:uiPriority="62"/>
+    <w:lsdException w:name="Medium Shading 1 Accent 1" w:uiPriority="63"/>
+    <w:lsdException w:name="Medium Shading 2 Accent 1" w:uiPriority="64"/>
+    <w:lsdException w:name="Medium List 1 Accent 1" w:uiPriority="65"/>
+    <w:lsdException w:name="Revision" w:semiHidden="1"/>
+    <w:lsdException w:name="List Paragraph" w:uiPriority="34" w:qFormat="1"/>
+    <w:lsdException w:name="Quote" w:uiPriority="29" w:qFormat="1"/>
+    <w:lsdException w:name="Intense Quote" w:uiPriority="30" w:qFormat="1"/>
+    <w:lsdException w:name="Medium List 2 Accent 1" w:uiPriority="66"/>
+    <w:lsdException w:name="Medium Grid 1 Accent 1" w:uiPriority="67"/>
+    <w:lsdException w:name="Medium Grid 2 Accent 1" w:uiPriority="68"/>
+    <w:lsdException w:name="Medium Grid 3 Accent 1" w:uiPriority="69"/>
+    <w:lsdException w:name="Dark List Accent 1" w:uiPriority="70"/>
+    <w:lsdException w:name="Colorful Shading Accent 1" w:uiPriority="71"/>
+    <w:lsdException w:name="Colorful List Accent 1" w:uiPriority="72"/>
+    <w:lsdException w:name="Colorful Grid Accent 1" w:uiPriority="73"/>
+    <w:lsdException w:name="Light Shading Accent 2" w:uiPriority="60"/>
+    <w:lsdException w:name="Light List Accent 2" w:uiPriority="61"/>
+    <w:lsdException w:name="Light Grid Accent 2" w:uiPriority="62"/>
+    <w:lsdException w:name="Medium Shading 1 Accent 2" w:uiPriority="63"/>
+    <w:lsdException w:name="Medium Shading 2 Accent 2" w:uiPriority="64"/>
+    <w:lsdException w:name="Medium List 1 Accent 2" w:uiPriority="65"/>
+    <w:lsdException w:name="Medium List 2 Accent 2" w:uiPriority="66"/>
+    <w:lsdException w:name="Medium Grid 1 Accent 2" w:uiPriority="67"/>
+    <w:lsdException w:name="Medium Grid 2 Accent 2" w:uiPriority="68"/>
+    <w:lsdException w:name="Medium Grid 3 Accent 2" w:uiPriority="69"/>
+    <w:lsdException w:name="Dark List Accent 2" w:uiPriority="70"/>
+    <w:lsdException w:name="Colorful Shading Accent 2" w:uiPriority="71"/>
+    <w:lsdException w:name="Colorful List Accent 2" w:uiPriority="72"/>
+    <w:lsdException w:name="Colorful Grid Accent 2" w:uiPriority="73"/>
+    <w:lsdException w:name="Light Shading Accent 3" w:uiPriority="60"/>
+    <w:lsdException w:name="Light List Accent 3" w:uiPriority="61"/>
+    <w:lsdException w:name="Light Grid Accent 3" w:uiPriority="62"/>
+    <w:lsdException w:name="Medium Shading 1 Accent 3" w:uiPriority="63"/>
+    <w:lsdException w:name="Medium Shading 2 Accent 3" w:uiPriority="64"/>
+    <w:lsdException w:name="Medium List 1 Accent 3" w:uiPriority="65"/>
+    <w:lsdException w:name="Medium List 2 Accent 3" w:uiPriority="66"/>
+    <w:lsdException w:name="Medium Grid 1 Accent 3" w:uiPriority="67"/>
+    <w:lsdException w:name="Medium Grid 2 Accent 3" w:uiPriority="68"/>
+    <w:lsdException w:name="Medium Grid 3 Accent 3" w:uiPriority="69"/>
+    <w:lsdException w:name="Dark List Accent 3" w:uiPriority="70"/>
+    <w:lsdException w:name="Colorful Shading Accent 3" w:uiPriority="71"/>
+    <w:lsdException w:name="Colorful List Accent 3" w:uiPriority="72"/>
+    <w:lsdException w:name="Colorful Grid Accent 3" w:uiPriority="73"/>
+    <w:lsdException w:name="Light Shading Accent 4" w:uiPriority="60"/>
+    <w:lsdException w:name="Light List Accent 4" w:uiPriority="61"/>
+    <w:lsdException w:name="Light Grid Accent 4" w:uiPriority="62"/>
+    <w:lsdException w:name="Medium Shading 1 Accent 4" w:uiPriority="63"/>
+    <w:lsdException w:name="Medium Shading 2 Accent 4" w:uiPriority="64"/>
+    <w:lsdException w:name="Medium List 1 Accent 4" w:uiPriority="65"/>
+    <w:lsdException w:name="Medium List 2 Accent 4" w:uiPriority="66"/>
+    <w:lsdException w:name="Medium Grid 1 Accent 4" w:uiPriority="67"/>
+    <w:lsdException w:name="Medium Grid 2 Accent 4" w:uiPriority="68"/>
+    <w:lsdException w:name="Medium Grid 3 Accent 4" w:uiPriority="69"/>
+    <w:lsdException w:name="Dark List Accent 4" w:uiPriority="70"/>
+    <w:lsdException w:name="Colorful Shading Accent 4" w:uiPriority="71"/>
+    <w:lsdException w:name="Colorful List Accent 4" w:uiPriority="72"/>
+    <w:lsdException w:name="Colorful Grid Accent 4" w:uiPriority="73"/>
+    <w:lsdException w:name="Light Shading Accent 5" w:uiPriority="60"/>
+    <w:lsdException w:name="Light List Accent 5" w:uiPriority="61"/>
+    <w:lsdException w:name="Light Grid Accent 5" w:uiPriority="62"/>
+    <w:lsdException w:name="Medium Shading 1 Accent 5" w:uiPriority="63"/>
+    <w:lsdException w:name="Medium Shading 2 Accent 5" w:uiPriority="64"/>
+    <w:lsdException w:name="Medium List 1 Accent 5" w:uiPriority="65"/>
+    <w:lsdException w:name="Medium List 2 Accent 5" w:uiPriority="66"/>
+    <w:lsdException w:name="Medium Grid 1 Accent 5" w:uiPriority="67"/>
+    <w:lsdException w:name="Medium Grid 2 Accent 5" w:uiPriority="68"/>
+    <w:lsdException w:name="Medium Grid 3 Accent 5" w:uiPriority="69"/>
+    <w:lsdException w:name="Dark List Accent 5" w:uiPriority="70"/>
+    <w:lsdException w:name="Colorful Shading Accent 5" w:uiPriority="71"/>
+    <w:lsdException w:name="Colorful List Accent 5" w:uiPriority="72"/>
+    <w:lsdException w:name="Colorful Grid Accent 5" w:uiPriority="73"/>
+    <w:lsdException w:name="Light Shading Accent 6" w:uiPriority="60"/>
+    <w:lsdException w:name="Light List Accent 6" w:uiPriority="61"/>
+    <w:lsdException w:name="Light Grid Accent 6" w:uiPriority="62"/>
+    <w:lsdException w:name="Medium Shading 1 Accent 6" w:uiPriority="63"/>
+    <w:lsdException w:name="Medium Shading 2 Accent 6" w:uiPriority="64"/>
+    <w:lsdException w:name="Medium List 1 Accent 6" w:uiPriority="65"/>
+    <w:lsdException w:name="Medium List 2 Accent 6" w:uiPriority="66"/>
+    <w:lsdException w:name="Medium Grid 1 Accent 6" w:uiPriority="67"/>
+    <w:lsdException w:name="Medium Grid 2 Accent 6" w:uiPriority="68"/>
+    <w:lsdException w:name="Medium Grid 3 Accent 6" w:uiPriority="69"/>
+    <w:lsdException w:name="Dark List Accent 6" w:uiPriority="70"/>
+    <w:lsdException w:name="Colorful Shading Accent 6" w:uiPriority="71"/>
+    <w:lsdException w:name="Colorful List Accent 6" w:uiPriority="72"/>
+    <w:lsdException w:name="Colorful Grid Accent 6" w:uiPriority="73"/>
+    <w:lsdException w:name="Subtle Emphasis" w:uiPriority="19" w:qFormat="1"/>
+    <w:lsdException w:name="Intense Emphasis" w:uiPriority="21" w:qFormat="1"/>
+    <w:lsdException w:name="Subtle Reference" w:uiPriority="31" w:qFormat="1"/>
+    <w:lsdException w:name="Intense Reference" w:uiPriority="32" w:qFormat="1"/>
+    <w:lsdException w:name="Book Title" w:uiPriority="33" w:qFormat="1"/>
+    <w:lsdException w:name="Bibliography" w:semiHidden="1" w:uiPriority="37" w:unhideWhenUsed="1"/>
+    <w:lsdException w:name="TOC Heading" w:semiHidden="1" w:uiPriority="39" w:unhideWhenUsed="1" w:qFormat="1"/>
+    <w:lsdException w:name="Plain Table 1" w:uiPriority="41"/>
+    <w:lsdException w:name="Plain Table 2" w:uiPriority="42"/>
+    <w:lsdException w:name="Plain Table 3" w:uiPriority="43"/>
+    <w:lsdException w:name="Plain Table 4" w:uiPriority="44"/>
+    <w:lsdException w:name="Plain Table 5" w:uiPriority="45"/>
+    <w:lsdException w:name="Grid Table Light" w:uiPriority="40"/>
+    <w:lsdException w:name="Grid Table 1 Light" w:uiPriority="46"/>
+    <w:lsdException w:name="Grid Table 2" w:uiPriority="47"/>
+    <w:lsdException w:name="Grid Table 3" w:uiPriority="48"/>
+    <w:lsdException w:name="Grid Table 4" w:uiPriority="49"/>
+    <w:lsdException w:name="Grid Table 5 Dark" w:uiPriority="50"/>
+    <w:lsdException w:name="Grid Table 6 Colorful" w:uiPriority="51"/>
+    <w:lsdException w:name="Grid Table 7 Colorful" w:uiPriority="52"/>
+    <w:lsdException w:name="Grid Table 1 Light Accent 1" w:uiPriority="46"/>
+    <w:lsdException w:name="Grid Table 2 Accent 1" w:uiPriority="47"/>
+    <w:lsdException w:name="Grid Table 3 Accent 1" w:uiPriority="48"/>
+    <w:lsdException w:name="Grid Table 4 Accent 1" w:uiPriority="49"/>
+    <w:lsdException w:name="Grid Table 5 Dark Accent 1" w:uiPriority="50"/>
+    <w:lsdException w:name="Grid Table 6 Colorful Accent 1" w:uiPriority="51"/>
+    <w:lsdException w:name="Grid Table 7 Colorful Accent 1" w:uiPriority="52"/>
+    <w:lsdException w:name="Grid Table 1 Light Accent 2" w:uiPriority="46"/>
+    <w:lsdException w:name="Grid Table 2 Accent 2" w:uiPriority="47"/>
+    <w:lsdException w:name="Grid Table 3 Accent 2" w:uiPriority="48"/>
+    <w:lsdException w:name="Grid Table 4 Accent 2" w:uiPriority="49"/>
+    <w:lsdException w:name="Grid Table 5 Dark Accent 2" w:uiPriority="50"/>
+    <w:lsdException w:name="Grid Table 6 Colorful Accent 2" w:uiPriority="51"/>
+    <w:lsdException w:name="Grid Table 7 Colorful Accent 2" w:uiPriority="52"/>
+    <w:lsdException w:name="Grid Table 1 Light Accent 3" w:uiPriority="46"/>
+    <w:lsdException w:name="Grid Table 2 Accent 3" w:uiPriority="47"/>
+    <w:lsdException w:name="Grid Table 3 Accent 3" w:uiPriority="48"/>
+    <w:lsdException w:name="Grid Table 4 Accent 3" w:uiPriority="49"/>
+    <w:lsdException w:name="Grid Table 5 Dark Accent 3" w:uiPriority="50"/>
+    <w:lsdException w:name="Grid Table 6 Colorful Accent 3" w:uiPriority="51"/>
+    <w:lsdException w:name="Grid Table 7 Colorful Accent 3" w:uiPriority="52"/>
+    <w:lsdException w:name="Grid Table 1 Light Accent 4" w:uiPriority="46"/>
+    <w:lsdException w:name="Grid Table 2 Accent 4" w:uiPriority="47"/>
+    <w:lsdException w:name="Grid Table 3 Accent 4" w:uiPriority="48"/>
+    <w:lsdException w:name="Grid Table 4 Accent 4" w:uiPriority="49"/>
+    <w:lsdException w:name="Grid Table 5 Dark Accent 4" w:uiPriority="50"/>
+    <w:lsdException w:name="Grid Table 6 Colorful Accent 4" w:uiPriority="51"/>
+    <w:lsdException w:name="Grid Table 7 Colorful Accent 4" w:uiPriority="52"/>
+    <w:lsdException w:name="Grid Table 1 Light Accent 5" w:uiPriority="46"/>
+    <w:lsdException w:name="Grid Table 2 Accent 5" w:uiPriority="47"/>
+    <w:lsdException w:name="Grid Table 3 Accent 5" w:uiPriority="48"/>
+    <w:lsdException w:name="Grid Table 4 Accent 5" w:uiPriority="49"/>
+    <w:lsdException w:name="Grid Table 5 Dark Accent 5" w:uiPriority="50"/>
+    <w:lsdException w:name="Grid Table 6 Colorful Accent 5" w:uiPriority="51"/>
+    <w:lsdException w:name="Grid Table 7 Colorful Accent 5" w:uiPriority="52"/>
+    <w:lsdException w:name="Grid Table 1 Light Accent 6" w:uiPriority="46"/>
+    <w:lsdException w:name="Grid Table 2 Accent 6" w:uiPriority="47"/>
+    <w:lsdException w:name="Grid Table 3 Accent 6" w:uiPriority="48"/>
+    <w:lsdException w:name="Grid Table 4 Accent 6" w:uiPriority="49"/>
+    <w:lsdException w:name="Grid Table 5 Dark Accent 6" w:uiPriority="50"/>
+    <w:lsdException w:name="Grid Table 6 Colorful Accent 6" w:uiPriority="51"/>
+    <w:lsdException w:name="Grid Table 7 Colorful Accent 6" w:uiPriority="52"/>
+    <w:lsdException w:name="List Table 1 Light" w:uiPriority="46"/>
+    <w:lsdException w:name="List Table 2" w:uiPriority="47"/>
+    <w:lsdException w:name="List Table 3" w:uiPriority="48"/>
+    <w:lsdException w:name="List Table 4" w:uiPriority="49"/>
+    <w:lsdException w:name="List Table 5 Dark" w:uiPriority="50"/>
+    <w:lsdException w:name="List Table 6 Colorful" w:uiPriority="51"/>
+    <w:lsdException w:name="List Table 7 Colorful" w:uiPriority="52"/>
+    <w:lsdException w:name="List Table 1 Light Accent 1" w:uiPriority="46"/>
+    <w:lsdException w:name="List Table 2 Accent 1" w:uiPriority="47"/>
+    <w:lsdException w:name="List Table 3 Accent 1" w:uiPriority="48"/>
+    <w:lsdException w:name="List Table 4 Accent 1" w:uiPriority="49"/>
+    <w:lsdException w:name="List Table 5 Dark Accent 1" w:uiPriority="50"/>
+    <w:lsdException w:name="List Table 6 Colorful Accent 1" w:uiPriority="51"/>
+    <w:lsdException w:name="List Table 7 Colorful Accent 1" w:uiPriority="52"/>
+    <w:lsdException w:name="List Table 1 Light Accent 2" w:uiPriority="46"/>
+    <w:lsdException w:name="List Table 2 Accent 2" w:uiPriority="47"/>
+    <w:lsdException w:name="List Table 3 Accent 2" w:uiPriority="48"/>
+    <w:lsdException w:name="List Table 4 Accent 2" w:uiPriority="49"/>
+    <w:lsdException w:name="List Table 5 Dark Accent 2" w:uiPriority="50"/>
+    <w:lsdException w:name="List Table 6 Colorful Accent 2" w:uiPriority="51"/>
+    <w:lsdException w:name="List Table 7 Colorful Accent 2" w:uiPriority="52"/>
+    <w:lsdException w:name="List Table 1 Light Accent 3" w:uiPriority="46"/>
+    <w:lsdException w:name="List Table 2 Accent 3" w:uiPriority="47"/>
+    <w:lsdException w:name="List Table 3 Accent 3" w:uiPriority="48"/>
+    <w:lsdException w:name="List Table 4 Accent 3" w:uiPriority="49"/>
+    <w:lsdException w:name="List Table 5 Dark Accent 3" w:uiPriority="50"/>
+    <w:lsdException w:name="List Table 6 Colorful Accent 3" w:uiPriority="51"/>
+    <w:lsdException w:name="List Table 7 Colorful Accent 3" w:uiPriority="52"/>
+    <w:lsdException w:name="List Table 1 Light Accent 4" w:uiPriority="46"/>
+    <w:lsdException w:name="List Table 2 Accent 4" w:uiPriority="47"/>
+    <w:lsdException w:name="List Table 3 Accent 4" w:uiPriority="48"/>
+    <w:lsdException w:name="List Table 4 Accent 4" w:uiPriority="49"/>
+    <w:lsdException w:name="List Table 5 Dark Accent 4" w:uiPriority="50"/>
+    <w:lsdException w:name="List Table 6 Colorful Accent 4" w:uiPriority="51"/>
+    <w:lsdException w:name="List Table 7 Colorful Accent 4" w:uiPriority="52"/>
+    <w:lsdException w:name="List Table 1 Light Accent 5" w:uiPriority="46"/>
+    <w:lsdException w:name="List Table 2 Accent 5" w:uiPriority="47"/>
+    <w:lsdException w:name="List Table 3 Accent 5" w:uiPriority="48"/>
+    <w:lsdException w:name="List Table 4 Accent 5" w:uiPriority="49"/>
+    <w:lsdException w:name="List Table 5 Dark Accent 5" w:uiPriority="50"/>
+    <w:lsdException w:name="List Table 6 Colorful Accent 5" w:uiPriority="51"/>
+    <w:lsdException w:name="List Table 7 Colorful Accent 5" w:uiPriority="52"/>
+    <w:lsdException w:name="List Table 1 Light Accent 6" w:uiPriority="46"/>
+    <w:lsdException w:name="List Table 2 Accent 6" w:uiPriority="47"/>
+    <w:lsdException w:name="List Table 3 Accent 6" w:uiPriority="48"/>
+    <w:lsdException w:name="List Table 4 Accent 6" w:uiPriority="49"/>
+    <w:lsdException w:name="List Table 5 Dark Accent 6" w:uiPriority="50"/>
+    <w:lsdException w:name="List Table 6 Colorful Accent 6" w:uiPriority="51"/>
+    <w:lsdException w:name="List Table 7 Colorful Accent 6" w:uiPriority="52"/>
   </w:latentStyles>
   <w:style w:type="paragraph" w:default="1" w:styleId="a0">
     <w:name w:val="Normal"/>
@@ -7416,7 +7578,6 @@
     <w:uiPriority w:val="99"/>
     <w:semiHidden/>
     <w:unhideWhenUsed/>
-    <w:qFormat/>
     <w:tblPr>
       <w:tblInd w:w="0" w:type="dxa"/>
       <w:tblCellMar>
@@ -7442,7 +7603,6 @@
       <w:spacing w:after="0" w:line="240" w:lineRule="auto"/>
     </w:pPr>
     <w:tblPr>
-      <w:tblInd w:w="0" w:type="dxa"/>
       <w:tblBorders>
         <w:top w:val="single" w:sz="4" w:space="0" w:color="auto"/>
         <w:left w:val="single" w:sz="4" w:space="0" w:color="auto"/>
@@ -7451,12 +7611,6 @@
         <w:insideH w:val="single" w:sz="4" w:space="0" w:color="auto"/>
         <w:insideV w:val="single" w:sz="4" w:space="0" w:color="auto"/>
       </w:tblBorders>
-      <w:tblCellMar>
-        <w:top w:w="0" w:type="dxa"/>
-        <w:left w:w="108" w:type="dxa"/>
-        <w:bottom w:w="0" w:type="dxa"/>
-        <w:right w:w="108" w:type="dxa"/>
-      </w:tblCellMar>
     </w:tblPr>
   </w:style>
   <w:style w:type="paragraph" w:styleId="a5">
@@ -7837,7 +7991,7 @@
 </file>
 
 <file path=customXml/itemProps1.xml><?xml version="1.0" encoding="utf-8"?>
-<ds:datastoreItem xmlns:ds="http://schemas.openxmlformats.org/officeDocument/2006/customXml" ds:itemID="{713C9CEC-7F17-4F8D-8E9C-A8D9A3830357}">
+<ds:datastoreItem xmlns:ds="http://schemas.openxmlformats.org/officeDocument/2006/customXml" ds:itemID="{1F5A1BA2-5471-494B-B9DE-133D50752359}">
   <ds:schemaRefs>
     <ds:schemaRef ds:uri="http://schemas.openxmlformats.org/officeDocument/2006/bibliography"/>
   </ds:schemaRefs>

</xml_diff>